<commit_message>
DCM4fMRI (tut-I) revised + tested
</commit_message>
<xml_diff>
--- a/CPCZurich2022_TutorialI_DCMforfMRI_InstallationGuide.docx
+++ b/CPCZurich2022_TutorialI_DCMforfMRI_InstallationGuide.docx
@@ -1,6 +1,6 @@
 
 <file path=word/document.xml><?xml version="1.0" encoding="utf-8"?>
-<w:document xmlns:wpc="http://schemas.microsoft.com/office/word/2010/wordprocessingCanvas" xmlns:cx="http://schemas.microsoft.com/office/drawing/2014/chartex" xmlns:cx1="http://schemas.microsoft.com/office/drawing/2015/9/8/chartex" xmlns:cx2="http://schemas.microsoft.com/office/drawing/2015/10/21/chartex" xmlns:cx3="http://schemas.microsoft.com/office/drawing/2016/5/9/chartex" xmlns:cx4="http://schemas.microsoft.com/office/drawing/2016/5/10/chartex" xmlns:cx5="http://schemas.microsoft.com/office/drawing/2016/5/11/chartex" xmlns:cx6="http://schemas.microsoft.com/office/drawing/2016/5/12/chartex" xmlns:cx7="http://schemas.microsoft.com/office/drawing/2016/5/13/chartex" xmlns:cx8="http://schemas.microsoft.com/office/drawing/2016/5/14/chartex" xmlns:mc="http://schemas.openxmlformats.org/markup-compatibility/2006" xmlns:aink="http://schemas.microsoft.com/office/drawing/2016/ink" xmlns:am3d="http://schemas.microsoft.com/office/drawing/2017/model3d" xmlns:o="urn:schemas-microsoft-com:office:office" xmlns:r="http://schemas.openxmlformats.org/officeDocument/2006/relationships" xmlns:m="http://schemas.openxmlformats.org/officeDocument/2006/math" xmlns:v="urn:schemas-microsoft-com:vml" xmlns:wp14="http://schemas.microsoft.com/office/word/2010/wordprocessingDrawing" xmlns:wp="http://schemas.openxmlformats.org/drawingml/2006/wordprocessingDrawing" xmlns:w10="urn:schemas-microsoft-com:office:word" xmlns:w="http://schemas.openxmlformats.org/wordprocessingml/2006/main" xmlns:w14="http://schemas.microsoft.com/office/word/2010/wordml" xmlns:w15="http://schemas.microsoft.com/office/word/2012/wordml" xmlns:w16cex="http://schemas.microsoft.com/office/word/2018/wordml/cex" xmlns:w16cid="http://schemas.microsoft.com/office/word/2016/wordml/cid" xmlns:w16="http://schemas.microsoft.com/office/word/2018/wordml" xmlns:w16sdtdh="http://schemas.microsoft.com/office/word/2020/wordml/sdtdatahash" xmlns:w16se="http://schemas.microsoft.com/office/word/2015/wordml/symex" xmlns:wpg="http://schemas.microsoft.com/office/word/2010/wordprocessingGroup" xmlns:wpi="http://schemas.microsoft.com/office/word/2010/wordprocessingInk" xmlns:wne="http://schemas.microsoft.com/office/word/2006/wordml" xmlns:wps="http://schemas.microsoft.com/office/word/2010/wordprocessingShape" mc:Ignorable="w14 w15 w16se w16cid w16 w16cex w16sdtdh wp14">
+<w:document xmlns:wpc="http://schemas.microsoft.com/office/word/2010/wordprocessingCanvas" xmlns:cx="http://schemas.microsoft.com/office/drawing/2014/chartex" xmlns:cx1="http://schemas.microsoft.com/office/drawing/2015/9/8/chartex" xmlns:cx2="http://schemas.microsoft.com/office/drawing/2015/10/21/chartex" xmlns:cx3="http://schemas.microsoft.com/office/drawing/2016/5/9/chartex" xmlns:cx4="http://schemas.microsoft.com/office/drawing/2016/5/10/chartex" xmlns:cx5="http://schemas.microsoft.com/office/drawing/2016/5/11/chartex" xmlns:cx6="http://schemas.microsoft.com/office/drawing/2016/5/12/chartex" xmlns:cx7="http://schemas.microsoft.com/office/drawing/2016/5/13/chartex" xmlns:cx8="http://schemas.microsoft.com/office/drawing/2016/5/14/chartex" xmlns:mc="http://schemas.openxmlformats.org/markup-compatibility/2006" xmlns:aink="http://schemas.microsoft.com/office/drawing/2016/ink" xmlns:am3d="http://schemas.microsoft.com/office/drawing/2017/model3d" xmlns:o="urn:schemas-microsoft-com:office:office" xmlns:r="http://schemas.openxmlformats.org/officeDocument/2006/relationships" xmlns:m="http://schemas.openxmlformats.org/officeDocument/2006/math" xmlns:v="urn:schemas-microsoft-com:vml" xmlns:wp14="http://schemas.microsoft.com/office/word/2010/wordprocessingDrawing" xmlns:wp="http://schemas.openxmlformats.org/drawingml/2006/wordprocessingDrawing" xmlns:w10="urn:schemas-microsoft-com:office:word" xmlns:w="http://schemas.openxmlformats.org/wordprocessingml/2006/main" xmlns:w14="http://schemas.microsoft.com/office/word/2010/wordml" xmlns:w15="http://schemas.microsoft.com/office/word/2012/wordml" xmlns:w16cid="http://schemas.microsoft.com/office/word/2016/wordml/cid" xmlns:w16se="http://schemas.microsoft.com/office/word/2015/wordml/symex" xmlns:wpg="http://schemas.microsoft.com/office/word/2010/wordprocessingGroup" xmlns:wpi="http://schemas.microsoft.com/office/word/2010/wordprocessingInk" xmlns:wne="http://schemas.microsoft.com/office/word/2006/wordml" xmlns:wps="http://schemas.microsoft.com/office/word/2010/wordprocessingShape" mc:Ignorable="w14 w15 w16se w16cid wp14">
   <w:body>
     <w:p>
       <w:pPr>
@@ -10,8 +10,8 @@
           <w:rFonts w:ascii="Helvetica Light" w:hAnsi="Helvetica Light"/>
           <w:b/>
           <w:color w:val="0070C0"/>
-          <w:sz w:val="26"/>
-          <w:szCs w:val="26"/>
+          <w:sz w:val="28"/>
+          <w:szCs w:val="28"/>
         </w:rPr>
       </w:pPr>
       <w:r>
@@ -21,7 +21,7 @@
           <w:sz w:val="28"/>
           <w:szCs w:val="28"/>
         </w:rPr>
-        <w:t>CPCZurich20</w:t>
+        <w:t>CPCZurich202</w:t>
       </w:r>
       <w:r>
         <w:rPr>
@@ -31,15 +31,6 @@
           <w:szCs w:val="28"/>
         </w:rPr>
         <w:t>2</w:t>
-      </w:r>
-      <w:r>
-        <w:rPr>
-          <w:rFonts w:ascii="Helvetica Light" w:hAnsi="Helvetica Light"/>
-          <w:b/>
-          <w:sz w:val="28"/>
-          <w:szCs w:val="28"/>
-        </w:rPr>
-        <w:t>1</w:t>
       </w:r>
       <w:r>
         <w:rPr>
@@ -88,46 +79,66 @@
           <w:sz w:val="28"/>
           <w:szCs w:val="28"/>
         </w:rPr>
-        <w:t xml:space="preserve">F </w:t>
-      </w:r>
-      <w:r>
+        <w:t>I</w:t>
+      </w:r>
+      <w:r>
+        <w:rPr>
+          <w:rFonts w:ascii="Helvetica Light" w:hAnsi="Helvetica Light"/>
+          <w:b/>
+          <w:bCs/>
+          <w:sz w:val="28"/>
+          <w:szCs w:val="28"/>
+        </w:rPr>
+        <w:t xml:space="preserve"> </w:t>
+      </w:r>
+      <w:r>
+        <w:rPr>
+          <w:rFonts w:ascii="Helvetica Light" w:hAnsi="Helvetica Light"/>
+          <w:b/>
+          <w:sz w:val="28"/>
+          <w:szCs w:val="28"/>
+        </w:rPr>
+        <w:t xml:space="preserve">– </w:t>
+      </w:r>
+      <w:r>
+        <w:rPr>
+          <w:rFonts w:ascii="Helvetica Light" w:hAnsi="Helvetica Light"/>
+          <w:b/>
+          <w:color w:val="0070C0"/>
+          <w:sz w:val="28"/>
+          <w:szCs w:val="28"/>
+        </w:rPr>
+        <w:t xml:space="preserve">Dynamic Causal Modeling </w:t>
+      </w:r>
+      <w:r>
+        <w:rPr>
+          <w:rFonts w:ascii="Helvetica Light" w:hAnsi="Helvetica Light"/>
+          <w:b/>
+          <w:color w:val="0070C0"/>
+          <w:sz w:val="28"/>
+          <w:szCs w:val="28"/>
+        </w:rPr>
+        <w:t>for fMRI</w:t>
+      </w:r>
+    </w:p>
+    <w:p>
+      <w:pPr>
+        <w:spacing w:beforeLines="20" w:before="48" w:afterLines="20" w:after="48" w:line="360" w:lineRule="auto"/>
+        <w:jc w:val="both"/>
         <w:rPr>
           <w:rFonts w:ascii="Helvetica Light" w:hAnsi="Helvetica Light"/>
           <w:b/>
           <w:sz w:val="26"/>
           <w:szCs w:val="26"/>
         </w:rPr>
-        <w:t xml:space="preserve">– </w:t>
-      </w:r>
-      <w:r>
-        <w:rPr>
-          <w:rFonts w:ascii="Helvetica Light" w:hAnsi="Helvetica Light"/>
-          <w:b/>
-          <w:color w:val="0070C0"/>
-          <w:sz w:val="26"/>
-          <w:szCs w:val="26"/>
-        </w:rPr>
-        <w:t xml:space="preserve">Dynamic Causal Modeling </w:t>
-      </w:r>
-    </w:p>
-    <w:p>
-      <w:pPr>
-        <w:spacing w:beforeLines="20" w:before="48" w:afterLines="20" w:after="48" w:line="360" w:lineRule="auto"/>
-        <w:jc w:val="both"/>
+      </w:pPr>
+      <w:r>
         <w:rPr>
           <w:rFonts w:ascii="Helvetica Light" w:hAnsi="Helvetica Light"/>
           <w:b/>
           <w:sz w:val="26"/>
           <w:szCs w:val="26"/>
         </w:rPr>
-      </w:pPr>
-      <w:r>
-        <w:rPr>
-          <w:rFonts w:ascii="Helvetica Light" w:hAnsi="Helvetica Light"/>
-          <w:b/>
-          <w:sz w:val="26"/>
-          <w:szCs w:val="26"/>
-        </w:rPr>
         <w:t>Installation Guide</w:t>
       </w:r>
     </w:p>
@@ -168,21 +179,7 @@
         <w:rPr>
           <w:rFonts w:ascii="Helvetica Light" w:hAnsi="Helvetica Light"/>
         </w:rPr>
-        <w:t xml:space="preserve">: Jakob </w:t>
-      </w:r>
-      <w:proofErr w:type="spellStart"/>
-      <w:r>
-        <w:rPr>
-          <w:rFonts w:ascii="Helvetica Light" w:hAnsi="Helvetica Light"/>
-        </w:rPr>
-        <w:t>Heinzle</w:t>
-      </w:r>
-      <w:proofErr w:type="spellEnd"/>
-      <w:r>
-        <w:rPr>
-          <w:rFonts w:ascii="Helvetica Light" w:hAnsi="Helvetica Light"/>
-        </w:rPr>
-        <w:t xml:space="preserve"> (</w:t>
+        <w:t>: Jakob Heinzle (</w:t>
       </w:r>
       <w:hyperlink r:id="rId6" w:history="1">
         <w:r>
@@ -205,19 +202,11 @@
         </w:rPr>
         <w:t xml:space="preserve">&amp; </w:t>
       </w:r>
-      <w:proofErr w:type="spellStart"/>
-      <w:r>
-        <w:rPr>
-          <w:rFonts w:ascii="Helvetica Light" w:hAnsi="Helvetica Light"/>
-        </w:rPr>
-        <w:t>Birte</w:t>
-      </w:r>
-      <w:proofErr w:type="spellEnd"/>
-      <w:r>
-        <w:rPr>
-          <w:rFonts w:ascii="Helvetica Light" w:hAnsi="Helvetica Light"/>
-        </w:rPr>
-        <w:t xml:space="preserve"> Toussaint</w:t>
+      <w:r>
+        <w:rPr>
+          <w:rFonts w:ascii="Helvetica Light" w:hAnsi="Helvetica Light"/>
+        </w:rPr>
+        <w:t>Birte Toussaint</w:t>
       </w:r>
       <w:r>
         <w:rPr>
@@ -273,7 +262,7 @@
         <w:rPr>
           <w:rFonts w:ascii="Helvetica Light" w:hAnsi="Helvetica Light"/>
         </w:rPr>
-        <w:t>21</w:t>
+        <w:t>22</w:t>
       </w:r>
       <w:r>
         <w:rPr>
@@ -308,7 +297,7 @@
         <w:rPr>
           <w:rFonts w:ascii="Helvetica Light" w:hAnsi="Helvetica Light"/>
         </w:rPr>
-        <w:t>Inês Pereira</w:t>
+        <w:t>Alex Hess</w:t>
       </w:r>
       <w:r>
         <w:rPr>
@@ -322,7 +311,7 @@
             <w:rStyle w:val="Hyperlink"/>
             <w:rFonts w:ascii="Helvetica Light" w:hAnsi="Helvetica Light"/>
           </w:rPr>
-          <w:t>pereira@biomed.ee.ethz.ch</w:t>
+          <w:t>hess@biomed.ee.ethz.ch</w:t>
         </w:r>
       </w:hyperlink>
       <w:r>
@@ -353,7 +342,21 @@
         <w:rPr>
           <w:rFonts w:ascii="Helvetica Light" w:hAnsi="Helvetica Light"/>
         </w:rPr>
-        <w:t xml:space="preserve">This description guides you through the installation of the code and data needed for the DCM tutorial. In case additional files are needed, we will inform you in time, so that you can also download them before the tutorial. </w:t>
+        <w:t>This description guides you through the installation of the code and data needed for the DCM</w:t>
+      </w:r>
+      <w:r>
+        <w:rPr>
+          <w:rFonts w:ascii="Helvetica Light" w:hAnsi="Helvetica Light"/>
+        </w:rPr>
+        <w:t xml:space="preserve"> for fMRI</w:t>
+      </w:r>
+      <w:bookmarkStart w:id="0" w:name="_GoBack"/>
+      <w:bookmarkEnd w:id="0"/>
+      <w:r>
+        <w:rPr>
+          <w:rFonts w:ascii="Helvetica Light" w:hAnsi="Helvetica Light"/>
+        </w:rPr>
+        <w:t xml:space="preserve"> tutorial. In case additional files are needed, we will inform you in time, so that you can also download them before the tutorial. </w:t>
       </w:r>
     </w:p>
     <w:p>
@@ -403,14 +406,12 @@
         </w:rPr>
         <w:t xml:space="preserve">Make sure you install </w:t>
       </w:r>
-      <w:proofErr w:type="spellStart"/>
-      <w:r>
-        <w:rPr>
-          <w:rFonts w:ascii="Helvetica Light" w:hAnsi="Helvetica Light"/>
-        </w:rPr>
-        <w:t>Matlab</w:t>
-      </w:r>
-      <w:proofErr w:type="spellEnd"/>
+      <w:r>
+        <w:rPr>
+          <w:rFonts w:ascii="Helvetica Light" w:hAnsi="Helvetica Light"/>
+        </w:rPr>
+        <w:t>MATLAB</w:t>
+      </w:r>
       <w:r>
         <w:rPr>
           <w:rFonts w:ascii="Helvetica Light" w:hAnsi="Helvetica Light"/>
@@ -521,7 +522,7 @@
           <w:rFonts w:ascii="Consolas" w:hAnsi="Consolas" w:cs="Consolas"/>
           <w:color w:val="C1560F"/>
         </w:rPr>
-        <w:t>1</w:t>
+        <w:t>2</w:t>
       </w:r>
       <w:r>
         <w:rPr>
@@ -643,7 +644,7 @@
           <w:rFonts w:ascii="Helvetica Light" w:eastAsiaTheme="minorHAnsi" w:hAnsi="Helvetica Light" w:cstheme="minorBidi"/>
           <w:lang w:val="en-GB" w:eastAsia="en-US"/>
         </w:rPr>
-        <w:t>under CP Course 2021</w:t>
+        <w:t>under CP Course 2022</w:t>
       </w:r>
       <w:r>
         <w:rPr>
@@ -670,7 +671,7 @@
           <w:rFonts w:ascii="Consolas" w:hAnsi="Consolas" w:cs="Consolas"/>
           <w:color w:val="C1560F"/>
         </w:rPr>
-        <w:t>1</w:t>
+        <w:t>2</w:t>
       </w:r>
       <w:r>
         <w:rPr>
@@ -702,7 +703,7 @@
         <w:rPr>
           <w:rFonts w:ascii="Consolas" w:hAnsi="Consolas" w:cs="Consolas"/>
         </w:rPr>
-        <w:t>cpc2021</w:t>
+        <w:t>cpc2022</w:t>
       </w:r>
       <w:r>
         <w:rPr>
@@ -805,17 +806,25 @@
           <w:rFonts w:ascii="Helvetica Light" w:hAnsi="Helvetica Light"/>
         </w:rPr>
       </w:pPr>
+      <w:proofErr w:type="spellStart"/>
       <w:r>
         <w:rPr>
           <w:rFonts w:ascii="Consolas" w:hAnsi="Consolas" w:cs="Consolas"/>
         </w:rPr>
-        <w:t>setup_demo_cpc2021</w:t>
+        <w:t>setup_demo_cpc</w:t>
       </w:r>
       <w:r>
         <w:rPr>
           <w:rFonts w:ascii="Consolas" w:hAnsi="Consolas" w:cs="Consolas"/>
         </w:rPr>
-        <w:t xml:space="preserve">.m </w:t>
+        <w:t>.m</w:t>
+      </w:r>
+      <w:proofErr w:type="spellEnd"/>
+      <w:r>
+        <w:rPr>
+          <w:rFonts w:ascii="Consolas" w:hAnsi="Consolas" w:cs="Consolas"/>
+        </w:rPr>
+        <w:t xml:space="preserve"> </w:t>
       </w:r>
       <w:r>
         <w:rPr>
@@ -883,6 +892,7 @@
         <w:rPr>
           <w:rFonts w:ascii="Consolas" w:hAnsi="Consolas" w:cs="Consolas"/>
         </w:rPr>
+        <w:lastRenderedPageBreak/>
         <w:t>cpc_glm_dcm_subject.m</w:t>
       </w:r>
       <w:proofErr w:type="spellEnd"/>
@@ -1010,7 +1020,6 @@
         <w:rPr>
           <w:rFonts w:ascii="Helvetica Light" w:hAnsi="Helvetica Light"/>
         </w:rPr>
-        <w:lastRenderedPageBreak/>
         <w:t xml:space="preserve">External sources for software and data </w:t>
       </w:r>
       <w:r>
@@ -1309,17 +1318,25 @@
         </w:rPr>
         <w:t xml:space="preserve"> </w:t>
       </w:r>
+      <w:proofErr w:type="spellStart"/>
       <w:r>
         <w:rPr>
           <w:rFonts w:ascii="Consolas" w:hAnsi="Consolas" w:cs="Consolas"/>
         </w:rPr>
-        <w:t>setup_demo_cpc2021</w:t>
+        <w:t>setup_demo_cpc</w:t>
       </w:r>
       <w:r>
         <w:rPr>
           <w:rFonts w:ascii="Consolas" w:hAnsi="Consolas" w:cs="Consolas"/>
         </w:rPr>
-        <w:t xml:space="preserve">.m </w:t>
+        <w:t>.m</w:t>
+      </w:r>
+      <w:proofErr w:type="spellEnd"/>
+      <w:r>
+        <w:rPr>
+          <w:rFonts w:ascii="Consolas" w:hAnsi="Consolas" w:cs="Consolas"/>
+        </w:rPr>
+        <w:t xml:space="preserve"> </w:t>
       </w:r>
       <w:r>
         <w:rPr>
@@ -1438,6 +1455,7 @@
         </w:rPr>
         <w:t xml:space="preserve">output = </w:t>
       </w:r>
+      <w:proofErr w:type="spellStart"/>
       <w:r>
         <w:rPr>
           <w:rFonts w:ascii="Consolas" w:hAnsi="Consolas" w:cs="Consolas"/>
@@ -1450,14 +1468,31 @@
           <w:rFonts w:ascii="Consolas" w:hAnsi="Consolas" w:cs="Consolas"/>
           <w:color w:val="C1560F"/>
         </w:rPr>
-        <w:t>etup_demo_cpc2021</w:t>
-      </w:r>
+        <w:t>etup_demo_</w:t>
+      </w:r>
+      <w:proofErr w:type="gramStart"/>
       <w:r>
         <w:rPr>
           <w:rFonts w:ascii="Consolas" w:hAnsi="Consolas" w:cs="Consolas"/>
           <w:color w:val="C1560F"/>
         </w:rPr>
-        <w:t xml:space="preserve">() </w:t>
+        <w:t>cpc</w:t>
+      </w:r>
+      <w:proofErr w:type="spellEnd"/>
+      <w:r>
+        <w:rPr>
+          <w:rFonts w:ascii="Consolas" w:hAnsi="Consolas" w:cs="Consolas"/>
+          <w:color w:val="C1560F"/>
+        </w:rPr>
+        <w:t>(</w:t>
+      </w:r>
+      <w:proofErr w:type="gramEnd"/>
+      <w:r>
+        <w:rPr>
+          <w:rFonts w:ascii="Consolas" w:hAnsi="Consolas" w:cs="Consolas"/>
+          <w:color w:val="C1560F"/>
+        </w:rPr>
+        <w:t xml:space="preserve">) </w:t>
       </w:r>
       <w:r>
         <w:rPr>
@@ -1482,14 +1517,15 @@
       </w:pPr>
       <w:r>
         <w:rPr>
-          <w:rFonts w:ascii="Helvetica Light" w:hAnsi="Helvetica Light"/>
           <w:noProof/>
-        </w:rPr>
+          <w:lang w:eastAsia="en-US"/>
+        </w:rPr>
+        <w:lastRenderedPageBreak/>
         <w:drawing>
-          <wp:inline distT="0" distB="0" distL="0" distR="0" wp14:anchorId="34F2F5D5" wp14:editId="36F6529E">
-            <wp:extent cx="3729211" cy="1674159"/>
-            <wp:effectExtent l="0" t="0" r="5080" b="2540"/>
-            <wp:docPr id="6" name="Picture 6"/>
+          <wp:inline distT="0" distB="0" distL="0" distR="0" wp14:anchorId="4AE1F3BA" wp14:editId="02C4B529">
+            <wp:extent cx="3335182" cy="1075984"/>
+            <wp:effectExtent l="0" t="0" r="0" b="0"/>
+            <wp:docPr id="4" name="Picture 4"/>
             <wp:cNvGraphicFramePr>
               <a:graphicFrameLocks xmlns:a="http://schemas.openxmlformats.org/drawingml/2006/main" noChangeAspect="1"/>
             </wp:cNvGraphicFramePr>
@@ -1497,17 +1533,11 @@
               <a:graphicData uri="http://schemas.openxmlformats.org/drawingml/2006/picture">
                 <pic:pic xmlns:pic="http://schemas.openxmlformats.org/drawingml/2006/picture">
                   <pic:nvPicPr>
-                    <pic:cNvPr id="6" name="Picture 6"/>
+                    <pic:cNvPr id="1" name=""/>
                     <pic:cNvPicPr/>
                   </pic:nvPicPr>
                   <pic:blipFill>
-                    <a:blip r:embed="rId11">
-                      <a:extLst>
-                        <a:ext uri="{28A0092B-C50C-407E-A947-70E740481C1C}">
-                          <a14:useLocalDpi xmlns:a14="http://schemas.microsoft.com/office/drawing/2010/main" val="0"/>
-                        </a:ext>
-                      </a:extLst>
-                    </a:blip>
+                    <a:blip r:embed="rId11"/>
                     <a:stretch>
                       <a:fillRect/>
                     </a:stretch>
@@ -1515,7 +1545,7 @@
                   <pic:spPr>
                     <a:xfrm>
                       <a:off x="0" y="0"/>
-                      <a:ext cx="3734108" cy="1676357"/>
+                      <a:ext cx="3348647" cy="1080328"/>
                     </a:xfrm>
                     <a:prstGeom prst="rect">
                       <a:avLst/>
@@ -1613,115 +1643,6 @@
         </w:rPr>
         <w:t>level analysis on the tutorial data</w:t>
       </w:r>
-      <w:r>
-        <w:rPr>
-          <w:rFonts w:ascii="Calibri" w:hAnsi="Calibri" w:cs="Calibri"/>
-        </w:rPr>
-        <w:br/>
-      </w:r>
-      <w:r>
-        <w:rPr>
-          <w:rFonts w:ascii="Helvetica Light" w:eastAsiaTheme="minorHAnsi" w:hAnsi="Helvetica Light" w:cstheme="minorBidi"/>
-          <w:lang w:val="en-GB" w:eastAsia="en-US"/>
-        </w:rPr>
-        <w:t>In order to be ready for the tutorial, you need to run a first</w:t>
-      </w:r>
-      <w:r>
-        <w:rPr>
-          <w:rFonts w:ascii="Helvetica Light" w:eastAsiaTheme="minorHAnsi" w:hAnsi="Helvetica Light" w:cstheme="minorBidi"/>
-          <w:lang w:val="en-GB" w:eastAsia="en-US"/>
-        </w:rPr>
-        <w:t>-</w:t>
-      </w:r>
-      <w:r>
-        <w:rPr>
-          <w:rFonts w:ascii="Helvetica Light" w:eastAsiaTheme="minorHAnsi" w:hAnsi="Helvetica Light" w:cstheme="minorBidi"/>
-          <w:lang w:val="en-GB" w:eastAsia="en-US"/>
-        </w:rPr>
-        <w:t xml:space="preserve">level model analysis (GLM) with </w:t>
-      </w:r>
-      <w:proofErr w:type="spellStart"/>
-      <w:r>
-        <w:rPr>
-          <w:rFonts w:ascii="Helvetica Light" w:eastAsiaTheme="minorHAnsi" w:hAnsi="Helvetica Light" w:cstheme="minorBidi"/>
-          <w:lang w:val="en-GB" w:eastAsia="en-US"/>
-        </w:rPr>
-        <w:t>spm</w:t>
-      </w:r>
-      <w:proofErr w:type="spellEnd"/>
-      <w:r>
-        <w:rPr>
-          <w:rFonts w:ascii="Helvetica Light" w:eastAsiaTheme="minorHAnsi" w:hAnsi="Helvetica Light" w:cstheme="minorBidi"/>
-          <w:lang w:val="en-GB" w:eastAsia="en-US"/>
-        </w:rPr>
-        <w:t xml:space="preserve">. In </w:t>
-      </w:r>
-      <w:proofErr w:type="spellStart"/>
-      <w:r>
-        <w:rPr>
-          <w:rFonts w:ascii="Helvetica Light" w:eastAsiaTheme="minorHAnsi" w:hAnsi="Helvetica Light" w:cstheme="minorBidi"/>
-          <w:lang w:val="en-GB" w:eastAsia="en-US"/>
-        </w:rPr>
-        <w:t>Matlab</w:t>
-      </w:r>
-      <w:proofErr w:type="spellEnd"/>
-      <w:r>
-        <w:rPr>
-          <w:rFonts w:ascii="Helvetica Light" w:eastAsiaTheme="minorHAnsi" w:hAnsi="Helvetica Light" w:cstheme="minorBidi"/>
-          <w:lang w:val="en-GB" w:eastAsia="en-US"/>
-        </w:rPr>
-        <w:t xml:space="preserve">, go again to </w:t>
-      </w:r>
-      <w:r>
-        <w:rPr>
-          <w:rFonts w:ascii="Helvetica Light" w:eastAsiaTheme="minorHAnsi" w:hAnsi="Helvetica Light" w:cstheme="minorBidi"/>
-          <w:lang w:val="en-GB" w:eastAsia="en-US"/>
-        </w:rPr>
-        <w:t xml:space="preserve">your </w:t>
-      </w:r>
-      <w:r>
-        <w:rPr>
-          <w:rFonts w:ascii="Consolas" w:hAnsi="Consolas" w:cs="Consolas"/>
-        </w:rPr>
-        <w:t xml:space="preserve">code/ </w:t>
-      </w:r>
-      <w:r>
-        <w:rPr>
-          <w:rFonts w:ascii="Helvetica Light" w:eastAsiaTheme="minorHAnsi" w:hAnsi="Helvetica Light" w:cstheme="minorBidi"/>
-          <w:lang w:val="en-GB" w:eastAsia="en-US"/>
-        </w:rPr>
-        <w:t>folder</w:t>
-      </w:r>
-      <w:r>
-        <w:rPr>
-          <w:rFonts w:ascii="Helvetica Light" w:eastAsiaTheme="minorHAnsi" w:hAnsi="Helvetica Light" w:cstheme="minorBidi"/>
-          <w:lang w:val="en-GB" w:eastAsia="en-US"/>
-        </w:rPr>
-        <w:t xml:space="preserve"> and type </w:t>
-      </w:r>
-      <w:proofErr w:type="spellStart"/>
-      <w:r>
-        <w:rPr>
-          <w:rFonts w:ascii="Consolas" w:hAnsi="Consolas" w:cs="Consolas"/>
-          <w:color w:val="C1560F"/>
-        </w:rPr>
-        <w:t>cpc_glm_dcm_subject</w:t>
-      </w:r>
-      <w:proofErr w:type="spellEnd"/>
-      <w:r>
-        <w:rPr>
-          <w:rFonts w:ascii="Helvetica Light" w:eastAsiaTheme="minorHAnsi" w:hAnsi="Helvetica Light" w:cstheme="minorBidi"/>
-          <w:lang w:val="en-GB" w:eastAsia="en-US"/>
-        </w:rPr>
-        <w:t>.</w:t>
-      </w:r>
-      <w:r>
-        <w:rPr>
-          <w:rFonts w:ascii="Helvetica Light" w:eastAsiaTheme="minorHAnsi" w:hAnsi="Helvetica Light" w:cstheme="minorBidi"/>
-          <w:lang w:val="en-GB" w:eastAsia="en-US"/>
-        </w:rPr>
-        <w:t xml:space="preserve"> </w:t>
-      </w:r>
     </w:p>
     <w:p>
       <w:pPr>
@@ -1729,6 +1650,120 @@
         <w:spacing w:beforeLines="20" w:before="48" w:beforeAutospacing="0" w:afterLines="20" w:after="48" w:afterAutospacing="0" w:line="360" w:lineRule="auto"/>
         <w:ind w:left="360"/>
         <w:jc w:val="both"/>
+        <w:rPr>
+          <w:rFonts w:ascii="Calibri" w:hAnsi="Calibri" w:cs="Calibri"/>
+        </w:rPr>
+      </w:pPr>
+      <w:r>
+        <w:rPr>
+          <w:rFonts w:ascii="Helvetica Light" w:eastAsiaTheme="minorHAnsi" w:hAnsi="Helvetica Light" w:cstheme="minorBidi"/>
+          <w:lang w:val="en-GB" w:eastAsia="en-US"/>
+        </w:rPr>
+        <w:t>In order to be ready for the tutorial, you need to run a first</w:t>
+      </w:r>
+      <w:r>
+        <w:rPr>
+          <w:rFonts w:ascii="Helvetica Light" w:eastAsiaTheme="minorHAnsi" w:hAnsi="Helvetica Light" w:cstheme="minorBidi"/>
+          <w:lang w:val="en-GB" w:eastAsia="en-US"/>
+        </w:rPr>
+        <w:t>-</w:t>
+      </w:r>
+      <w:r>
+        <w:rPr>
+          <w:rFonts w:ascii="Helvetica Light" w:eastAsiaTheme="minorHAnsi" w:hAnsi="Helvetica Light" w:cstheme="minorBidi"/>
+          <w:lang w:val="en-GB" w:eastAsia="en-US"/>
+        </w:rPr>
+        <w:t xml:space="preserve">level model analysis (GLM) with </w:t>
+      </w:r>
+      <w:proofErr w:type="spellStart"/>
+      <w:r>
+        <w:rPr>
+          <w:rFonts w:ascii="Helvetica Light" w:eastAsiaTheme="minorHAnsi" w:hAnsi="Helvetica Light" w:cstheme="minorBidi"/>
+          <w:lang w:val="en-GB" w:eastAsia="en-US"/>
+        </w:rPr>
+        <w:t>spm</w:t>
+      </w:r>
+      <w:proofErr w:type="spellEnd"/>
+      <w:r>
+        <w:rPr>
+          <w:rFonts w:ascii="Helvetica Light" w:eastAsiaTheme="minorHAnsi" w:hAnsi="Helvetica Light" w:cstheme="minorBidi"/>
+          <w:lang w:val="en-GB" w:eastAsia="en-US"/>
+        </w:rPr>
+        <w:t xml:space="preserve">. In </w:t>
+      </w:r>
+      <w:proofErr w:type="spellStart"/>
+      <w:r>
+        <w:rPr>
+          <w:rFonts w:ascii="Helvetica Light" w:eastAsiaTheme="minorHAnsi" w:hAnsi="Helvetica Light" w:cstheme="minorBidi"/>
+          <w:lang w:val="en-GB" w:eastAsia="en-US"/>
+        </w:rPr>
+        <w:t>Matlab</w:t>
+      </w:r>
+      <w:proofErr w:type="spellEnd"/>
+      <w:r>
+        <w:rPr>
+          <w:rFonts w:ascii="Helvetica Light" w:eastAsiaTheme="minorHAnsi" w:hAnsi="Helvetica Light" w:cstheme="minorBidi"/>
+          <w:lang w:val="en-GB" w:eastAsia="en-US"/>
+        </w:rPr>
+        <w:t xml:space="preserve">, go again to </w:t>
+      </w:r>
+      <w:r>
+        <w:rPr>
+          <w:rFonts w:ascii="Helvetica Light" w:eastAsiaTheme="minorHAnsi" w:hAnsi="Helvetica Light" w:cstheme="minorBidi"/>
+          <w:lang w:val="en-GB" w:eastAsia="en-US"/>
+        </w:rPr>
+        <w:t xml:space="preserve">your </w:t>
+      </w:r>
+      <w:r>
+        <w:rPr>
+          <w:rFonts w:ascii="Consolas" w:hAnsi="Consolas" w:cs="Consolas"/>
+        </w:rPr>
+        <w:t xml:space="preserve">code/ </w:t>
+      </w:r>
+      <w:r>
+        <w:rPr>
+          <w:rFonts w:ascii="Helvetica Light" w:eastAsiaTheme="minorHAnsi" w:hAnsi="Helvetica Light" w:cstheme="minorBidi"/>
+          <w:lang w:val="en-GB" w:eastAsia="en-US"/>
+        </w:rPr>
+        <w:t>folder</w:t>
+      </w:r>
+      <w:r>
+        <w:rPr>
+          <w:rFonts w:ascii="Helvetica Light" w:eastAsiaTheme="minorHAnsi" w:hAnsi="Helvetica Light" w:cstheme="minorBidi"/>
+          <w:lang w:val="en-GB" w:eastAsia="en-US"/>
+        </w:rPr>
+        <w:t xml:space="preserve"> and type </w:t>
+      </w:r>
+      <w:proofErr w:type="spellStart"/>
+      <w:r>
+        <w:rPr>
+          <w:rFonts w:ascii="Consolas" w:hAnsi="Consolas" w:cs="Consolas"/>
+          <w:color w:val="C1560F"/>
+        </w:rPr>
+        <w:t>cpc_glm_dcm_subject</w:t>
+      </w:r>
+      <w:proofErr w:type="spellEnd"/>
+      <w:r>
+        <w:rPr>
+          <w:rFonts w:ascii="Helvetica Light" w:eastAsiaTheme="minorHAnsi" w:hAnsi="Helvetica Light" w:cstheme="minorBidi"/>
+          <w:lang w:val="en-GB" w:eastAsia="en-US"/>
+        </w:rPr>
+        <w:t>.</w:t>
+      </w:r>
+      <w:r>
+        <w:rPr>
+          <w:rFonts w:ascii="Helvetica Light" w:eastAsiaTheme="minorHAnsi" w:hAnsi="Helvetica Light" w:cstheme="minorBidi"/>
+          <w:lang w:val="en-GB" w:eastAsia="en-US"/>
+        </w:rPr>
+        <w:t xml:space="preserve"> </w:t>
+      </w:r>
+    </w:p>
+    <w:p>
+      <w:pPr>
+        <w:pStyle w:val="NormalWeb"/>
+        <w:spacing w:beforeLines="20" w:before="48" w:beforeAutospacing="0" w:afterLines="20" w:after="48" w:afterAutospacing="0" w:line="360" w:lineRule="auto"/>
+        <w:ind w:left="360"/>
+        <w:jc w:val="center"/>
         <w:rPr>
           <w:rFonts w:ascii="Helvetica Light" w:eastAsiaTheme="minorHAnsi" w:hAnsi="Helvetica Light" w:cstheme="minorBidi"/>
           <w:b/>
@@ -1837,6 +1872,7 @@
           <w:noProof/>
           <w:lang w:eastAsia="en-US"/>
         </w:rPr>
+        <w:lastRenderedPageBreak/>
         <w:drawing>
           <wp:inline distT="0" distB="0" distL="0" distR="0" wp14:anchorId="6155D67E" wp14:editId="70E9F7D8">
             <wp:extent cx="4551144" cy="5024927"/>
@@ -1895,7 +1931,6 @@
         <w:rPr>
           <w:rFonts w:ascii="Helvetica Light" w:hAnsi="Helvetica Light"/>
         </w:rPr>
-        <w:lastRenderedPageBreak/>
         <w:t xml:space="preserve">You </w:t>
       </w:r>
       <w:r>
@@ -1977,7 +2012,14 @@
           <w:rFonts w:ascii="Helvetica Light" w:hAnsi="Helvetica Light"/>
           <w:b/>
         </w:rPr>
-        <w:t xml:space="preserve">Inês </w:t>
+        <w:t>Alex</w:t>
+      </w:r>
+      <w:r>
+        <w:rPr>
+          <w:rFonts w:ascii="Helvetica Light" w:hAnsi="Helvetica Light"/>
+          <w:b/>
+        </w:rPr>
+        <w:t xml:space="preserve"> </w:t>
       </w:r>
       <w:r>
         <w:rPr>
@@ -2034,7 +2076,19 @@
         <w:rPr>
           <w:rFonts w:ascii="Helvetica Light" w:hAnsi="Helvetica Light"/>
         </w:rPr>
-        <w:t>For those who need more personalized help, Inês will be offering support hours. More information on the exact time will follow.</w:t>
+        <w:t xml:space="preserve">For those who need more personalized help, </w:t>
+      </w:r>
+      <w:r>
+        <w:rPr>
+          <w:rFonts w:ascii="Helvetica Light" w:hAnsi="Helvetica Light"/>
+        </w:rPr>
+        <w:t>Alex</w:t>
+      </w:r>
+      <w:r>
+        <w:rPr>
+          <w:rFonts w:ascii="Helvetica Light" w:hAnsi="Helvetica Light"/>
+        </w:rPr>
+        <w:t xml:space="preserve"> will be offering support hours. More information on the exact time will follow.</w:t>
       </w:r>
     </w:p>
     <w:p>
@@ -2052,6 +2106,7 @@
           <w:rFonts w:ascii="Helvetica Light" w:eastAsiaTheme="minorHAnsi" w:hAnsi="Helvetica Light" w:cstheme="minorBidi"/>
           <w:lang w:val="en-GB" w:eastAsia="en-US"/>
         </w:rPr>
+        <w:lastRenderedPageBreak/>
         <w:t>__________________________________________________________________________</w:t>
       </w:r>
     </w:p>
@@ -2176,7 +2231,7 @@
         <w:rPr>
           <w:rFonts w:ascii="Consolas" w:hAnsi="Consolas" w:cs="Consolas"/>
         </w:rPr>
-        <w:t>cpc2021</w:t>
+        <w:t>cpc2022</w:t>
       </w:r>
       <w:r>
         <w:rPr>
@@ -2206,7 +2261,7 @@
         <w:rPr>
           <w:rFonts w:ascii="Consolas" w:hAnsi="Consolas" w:cs="Consolas"/>
         </w:rPr>
-        <w:t>cpc2021</w:t>
+        <w:t>cpc2022</w:t>
       </w:r>
       <w:r>
         <w:rPr>
@@ -2265,6 +2320,7 @@
       <w:r>
         <w:rPr>
           <w:noProof/>
+          <w:lang w:eastAsia="en-US"/>
         </w:rPr>
         <mc:AlternateContent>
           <mc:Choice Requires="wps">
@@ -2335,9 +2391,9 @@
               </wp:anchor>
             </w:drawing>
           </mc:Choice>
-          <mc:Fallback>
+          <mc:Fallback xmlns:w16sdtdh="http://schemas.microsoft.com/office/word/2020/wordml/sdtdatahash" xmlns:w16="http://schemas.microsoft.com/office/word/2018/wordml" xmlns:w16cex="http://schemas.microsoft.com/office/word/2018/wordml/cex">
             <w:pict>
-              <v:rect w14:anchorId="70067618" id="Rectangle 10" o:spid="_x0000_s1026" style="position:absolute;margin-left:117pt;margin-top:1.05pt;width:3in;height:16.95pt;z-index:251671552;visibility:visible;mso-wrap-style:square;mso-width-percent:0;mso-height-percent:0;mso-wrap-distance-left:9pt;mso-wrap-distance-top:0;mso-wrap-distance-right:9pt;mso-wrap-distance-bottom:0;mso-position-horizontal:absolute;mso-position-horizontal-relative:text;mso-position-vertical:absolute;mso-position-vertical-relative:text;mso-width-percent:0;mso-height-percent:0;mso-width-relative:margin;mso-height-relative:margin;v-text-anchor:middle" o:gfxdata="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" fillcolor="#343534" stroked="f" strokeweight="1pt"/>
+              <v:rect w14:anchorId="70067618" id="Rectangle 10" o:spid="_x0000_s1026" style="position:absolute;margin-left:117pt;margin-top:1.05pt;width:3in;height:16.95pt;z-index:251671552;visibility:visible;mso-wrap-style:square;mso-width-percent:0;mso-height-percent:0;mso-wrap-distance-left:9pt;mso-wrap-distance-top:0;mso-wrap-distance-right:9pt;mso-wrap-distance-bottom:0;mso-position-horizontal:absolute;mso-position-horizontal-relative:text;mso-position-vertical:absolute;mso-position-vertical-relative:text;mso-width-percent:0;mso-height-percent:0;mso-width-relative:margin;mso-height-relative:margin;v-text-anchor:middle" o:gfxdata="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" fillcolor="#343534" stroked="f" strokeweight="1pt"/>
             </w:pict>
           </mc:Fallback>
         </mc:AlternateContent>
@@ -2346,6 +2402,7 @@
         <w:rPr>
           <w:rFonts w:ascii="Helvetica Light" w:hAnsi="Helvetica Light"/>
           <w:noProof/>
+          <w:lang w:eastAsia="en-US"/>
         </w:rPr>
         <w:drawing>
           <wp:inline distT="0" distB="0" distL="0" distR="0" wp14:anchorId="4CD562C4" wp14:editId="1ED8606D">
@@ -2557,6 +2614,7 @@
       <w:r>
         <w:rPr>
           <w:noProof/>
+          <w:lang w:eastAsia="en-US"/>
         </w:rPr>
         <mc:AlternateContent>
           <mc:Choice Requires="wps">
@@ -2627,9 +2685,9 @@
               </wp:anchor>
             </w:drawing>
           </mc:Choice>
-          <mc:Fallback>
+          <mc:Fallback xmlns:w16sdtdh="http://schemas.microsoft.com/office/word/2020/wordml/sdtdatahash" xmlns:w16="http://schemas.microsoft.com/office/word/2018/wordml" xmlns:w16cex="http://schemas.microsoft.com/office/word/2018/wordml/cex">
             <w:pict>
-              <v:rect w14:anchorId="0736BDBC" id="Rectangle 12" o:spid="_x0000_s1026" style="position:absolute;margin-left:44.45pt;margin-top:2.3pt;width:362.1pt;height:16.95pt;z-index:251673600;visibility:visible;mso-wrap-style:square;mso-width-percent:0;mso-height-percent:0;mso-wrap-distance-left:9pt;mso-wrap-distance-top:0;mso-wrap-distance-right:9pt;mso-wrap-distance-bottom:0;mso-position-horizontal:absolute;mso-position-horizontal-relative:text;mso-position-vertical:absolute;mso-position-vertical-relative:text;mso-width-percent:0;mso-height-percent:0;mso-width-relative:margin;mso-height-relative:margin;v-text-anchor:middle" o:gfxdata="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" fillcolor="#343534" stroked="f" strokeweight="1pt"/>
+              <v:rect w14:anchorId="0736BDBC" id="Rectangle 12" o:spid="_x0000_s1026" style="position:absolute;margin-left:44.45pt;margin-top:2.3pt;width:362.1pt;height:16.95pt;z-index:251673600;visibility:visible;mso-wrap-style:square;mso-width-percent:0;mso-height-percent:0;mso-wrap-distance-left:9pt;mso-wrap-distance-top:0;mso-wrap-distance-right:9pt;mso-wrap-distance-bottom:0;mso-position-horizontal:absolute;mso-position-horizontal-relative:text;mso-position-vertical:absolute;mso-position-vertical-relative:text;mso-width-percent:0;mso-height-percent:0;mso-width-relative:margin;mso-height-relative:margin;v-text-anchor:middle" o:gfxdata="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" fillcolor="#343534" stroked="f" strokeweight="1pt"/>
             </w:pict>
           </mc:Fallback>
         </mc:AlternateContent>
@@ -2638,6 +2696,7 @@
         <w:rPr>
           <w:rFonts w:ascii="Helvetica Light" w:hAnsi="Helvetica Light"/>
           <w:noProof/>
+          <w:lang w:eastAsia="en-US"/>
         </w:rPr>
         <w:drawing>
           <wp:inline distT="0" distB="0" distL="0" distR="0" wp14:anchorId="4C6ACEAD" wp14:editId="39F415A9">
@@ -2763,7 +2822,7 @@
 </file>
 
 <file path=word/numbering.xml><?xml version="1.0" encoding="utf-8"?>
-<w:numbering xmlns:wpc="http://schemas.microsoft.com/office/word/2010/wordprocessingCanvas" xmlns:cx="http://schemas.microsoft.com/office/drawing/2014/chartex" xmlns:cx1="http://schemas.microsoft.com/office/drawing/2015/9/8/chartex" xmlns:cx2="http://schemas.microsoft.com/office/drawing/2015/10/21/chartex" xmlns:cx3="http://schemas.microsoft.com/office/drawing/2016/5/9/chartex" xmlns:cx4="http://schemas.microsoft.com/office/drawing/2016/5/10/chartex" xmlns:cx5="http://schemas.microsoft.com/office/drawing/2016/5/11/chartex" xmlns:cx6="http://schemas.microsoft.com/office/drawing/2016/5/12/chartex" xmlns:cx7="http://schemas.microsoft.com/office/drawing/2016/5/13/chartex" xmlns:cx8="http://schemas.microsoft.com/office/drawing/2016/5/14/chartex" xmlns:mc="http://schemas.openxmlformats.org/markup-compatibility/2006" xmlns:aink="http://schemas.microsoft.com/office/drawing/2016/ink" xmlns:am3d="http://schemas.microsoft.com/office/drawing/2017/model3d" xmlns:o="urn:schemas-microsoft-com:office:office" xmlns:r="http://schemas.openxmlformats.org/officeDocument/2006/relationships" xmlns:m="http://schemas.openxmlformats.org/officeDocument/2006/math" xmlns:v="urn:schemas-microsoft-com:vml" xmlns:wp14="http://schemas.microsoft.com/office/word/2010/wordprocessingDrawing" xmlns:wp="http://schemas.openxmlformats.org/drawingml/2006/wordprocessingDrawing" xmlns:w10="urn:schemas-microsoft-com:office:word" xmlns:w="http://schemas.openxmlformats.org/wordprocessingml/2006/main" xmlns:w14="http://schemas.microsoft.com/office/word/2010/wordml" xmlns:w15="http://schemas.microsoft.com/office/word/2012/wordml" xmlns:w16cex="http://schemas.microsoft.com/office/word/2018/wordml/cex" xmlns:w16cid="http://schemas.microsoft.com/office/word/2016/wordml/cid" xmlns:w16="http://schemas.microsoft.com/office/word/2018/wordml" xmlns:w16sdtdh="http://schemas.microsoft.com/office/word/2020/wordml/sdtdatahash" xmlns:w16se="http://schemas.microsoft.com/office/word/2015/wordml/symex" xmlns:wpg="http://schemas.microsoft.com/office/word/2010/wordprocessingGroup" xmlns:wpi="http://schemas.microsoft.com/office/word/2010/wordprocessingInk" xmlns:wne="http://schemas.microsoft.com/office/word/2006/wordml" xmlns:wps="http://schemas.microsoft.com/office/word/2010/wordprocessingShape" mc:Ignorable="w14 w15 w16se w16cid w16 w16cex w16sdtdh wp14">
+<w:numbering xmlns:wpc="http://schemas.microsoft.com/office/word/2010/wordprocessingCanvas" xmlns:cx="http://schemas.microsoft.com/office/drawing/2014/chartex" xmlns:cx1="http://schemas.microsoft.com/office/drawing/2015/9/8/chartex" xmlns:cx2="http://schemas.microsoft.com/office/drawing/2015/10/21/chartex" xmlns:cx3="http://schemas.microsoft.com/office/drawing/2016/5/9/chartex" xmlns:cx4="http://schemas.microsoft.com/office/drawing/2016/5/10/chartex" xmlns:cx5="http://schemas.microsoft.com/office/drawing/2016/5/11/chartex" xmlns:cx6="http://schemas.microsoft.com/office/drawing/2016/5/12/chartex" xmlns:cx7="http://schemas.microsoft.com/office/drawing/2016/5/13/chartex" xmlns:cx8="http://schemas.microsoft.com/office/drawing/2016/5/14/chartex" xmlns:mc="http://schemas.openxmlformats.org/markup-compatibility/2006" xmlns:aink="http://schemas.microsoft.com/office/drawing/2016/ink" xmlns:am3d="http://schemas.microsoft.com/office/drawing/2017/model3d" xmlns:o="urn:schemas-microsoft-com:office:office" xmlns:r="http://schemas.openxmlformats.org/officeDocument/2006/relationships" xmlns:m="http://schemas.openxmlformats.org/officeDocument/2006/math" xmlns:v="urn:schemas-microsoft-com:vml" xmlns:wp14="http://schemas.microsoft.com/office/word/2010/wordprocessingDrawing" xmlns:wp="http://schemas.openxmlformats.org/drawingml/2006/wordprocessingDrawing" xmlns:w10="urn:schemas-microsoft-com:office:word" xmlns:w="http://schemas.openxmlformats.org/wordprocessingml/2006/main" xmlns:w14="http://schemas.microsoft.com/office/word/2010/wordml" xmlns:w15="http://schemas.microsoft.com/office/word/2012/wordml" xmlns:w16cid="http://schemas.microsoft.com/office/word/2016/wordml/cid" xmlns:w16se="http://schemas.microsoft.com/office/word/2015/wordml/symex" xmlns:wpg="http://schemas.microsoft.com/office/word/2010/wordprocessingGroup" xmlns:wpi="http://schemas.microsoft.com/office/word/2010/wordprocessingInk" xmlns:wne="http://schemas.microsoft.com/office/word/2006/wordml" xmlns:wps="http://schemas.microsoft.com/office/word/2010/wordprocessingShape" mc:Ignorable="w14 w15 w16se w16cid wp14">
   <w:abstractNum w:abstractNumId="0" w15:restartNumberingAfterBreak="0">
     <w:nsid w:val="04183C8C"/>
     <w:multiLevelType w:val="hybridMultilevel"/>
@@ -3977,7 +4036,7 @@
 </file>
 
 <file path=word/styles.xml><?xml version="1.0" encoding="utf-8"?>
-<w:styles xmlns:mc="http://schemas.openxmlformats.org/markup-compatibility/2006" xmlns:r="http://schemas.openxmlformats.org/officeDocument/2006/relationships" xmlns:w="http://schemas.openxmlformats.org/wordprocessingml/2006/main" xmlns:w14="http://schemas.microsoft.com/office/word/2010/wordml" xmlns:w15="http://schemas.microsoft.com/office/word/2012/wordml" xmlns:w16cex="http://schemas.microsoft.com/office/word/2018/wordml/cex" xmlns:w16cid="http://schemas.microsoft.com/office/word/2016/wordml/cid" xmlns:w16="http://schemas.microsoft.com/office/word/2018/wordml" xmlns:w16sdtdh="http://schemas.microsoft.com/office/word/2020/wordml/sdtdatahash" xmlns:w16se="http://schemas.microsoft.com/office/word/2015/wordml/symex" mc:Ignorable="w14 w15 w16se w16cid w16 w16cex w16sdtdh">
+<w:styles xmlns:mc="http://schemas.openxmlformats.org/markup-compatibility/2006" xmlns:r="http://schemas.openxmlformats.org/officeDocument/2006/relationships" xmlns:w="http://schemas.openxmlformats.org/wordprocessingml/2006/main" xmlns:w14="http://schemas.microsoft.com/office/word/2010/wordml" xmlns:w15="http://schemas.microsoft.com/office/word/2012/wordml" xmlns:w16cid="http://schemas.microsoft.com/office/word/2016/wordml/cid" xmlns:w16se="http://schemas.microsoft.com/office/word/2015/wordml/symex" mc:Ignorable="w14 w15 w16se w16cid">
   <w:docDefaults>
     <w:rPrDefault>
       <w:rPr>
@@ -3989,7 +4048,7 @@
     </w:rPrDefault>
     <w:pPrDefault/>
   </w:docDefaults>
-  <w:latentStyles w:defLockedState="0" w:defUIPriority="99" w:defSemiHidden="0" w:defUnhideWhenUsed="0" w:defQFormat="0" w:count="376">
+  <w:latentStyles w:defLockedState="0" w:defUIPriority="99" w:defSemiHidden="0" w:defUnhideWhenUsed="0" w:defQFormat="0" w:count="375">
     <w:lsdException w:name="Normal" w:uiPriority="0" w:qFormat="1"/>
     <w:lsdException w:name="heading 1" w:uiPriority="9" w:qFormat="1"/>
     <w:lsdException w:name="heading 2" w:semiHidden="1" w:uiPriority="9" w:unhideWhenUsed="1" w:qFormat="1"/>
@@ -4095,7 +4154,6 @@
     <w:lsdException w:name="HTML Sample" w:semiHidden="1" w:unhideWhenUsed="1"/>
     <w:lsdException w:name="HTML Typewriter" w:semiHidden="1" w:unhideWhenUsed="1"/>
     <w:lsdException w:name="HTML Variable" w:semiHidden="1" w:unhideWhenUsed="1"/>
-    <w:lsdException w:name="Normal Table" w:semiHidden="1" w:unhideWhenUsed="1"/>
     <w:lsdException w:name="annotation subject" w:semiHidden="1" w:unhideWhenUsed="1"/>
     <w:lsdException w:name="No List" w:semiHidden="1" w:unhideWhenUsed="1"/>
     <w:lsdException w:name="Outline List 1" w:semiHidden="1" w:unhideWhenUsed="1"/>
@@ -4139,10 +4197,8 @@
     <w:lsdException w:name="Table Elegant" w:semiHidden="1" w:unhideWhenUsed="1"/>
     <w:lsdException w:name="Table Professional" w:semiHidden="1" w:unhideWhenUsed="1"/>
     <w:lsdException w:name="Table Subtle 1" w:semiHidden="1" w:unhideWhenUsed="1"/>
-    <w:lsdException w:name="Table Subtle 2" w:semiHidden="1" w:unhideWhenUsed="1"/>
     <w:lsdException w:name="Table Web 1" w:semiHidden="1" w:unhideWhenUsed="1"/>
     <w:lsdException w:name="Table Web 2" w:semiHidden="1" w:unhideWhenUsed="1"/>
-    <w:lsdException w:name="Table Web 3" w:semiHidden="1" w:unhideWhenUsed="1"/>
     <w:lsdException w:name="Balloon Text" w:semiHidden="1" w:unhideWhenUsed="1"/>
     <w:lsdException w:name="Table Grid" w:uiPriority="39"/>
     <w:lsdException w:name="Table Theme" w:semiHidden="1" w:unhideWhenUsed="1"/>
@@ -4365,7 +4421,6 @@
     <w:lsdException w:name="Smart Hyperlink" w:semiHidden="1" w:unhideWhenUsed="1"/>
     <w:lsdException w:name="Hashtag" w:semiHidden="1" w:unhideWhenUsed="1"/>
     <w:lsdException w:name="Unresolved Mention" w:semiHidden="1" w:unhideWhenUsed="1"/>
-    <w:lsdException w:name="Smart Link" w:semiHidden="1" w:unhideWhenUsed="1"/>
   </w:latentStyles>
   <w:style w:type="paragraph" w:default="1" w:styleId="Normal">
     <w:name w:val="Normal"/>
@@ -4614,6 +4669,18 @@
       <w:sz w:val="20"/>
       <w:szCs w:val="20"/>
       <w:lang w:eastAsia="en-GB"/>
+    </w:rPr>
+  </w:style>
+  <w:style w:type="character" w:styleId="UnresolvedMention">
+    <w:name w:val="Unresolved Mention"/>
+    <w:basedOn w:val="DefaultParagraphFont"/>
+    <w:uiPriority w:val="99"/>
+    <w:semiHidden/>
+    <w:unhideWhenUsed/>
+    <w:rsid w:val="006D160B"/>
+    <w:rPr>
+      <w:color w:val="605E5C"/>
+      <w:shd w:val="clear" w:color="auto" w:fill="E1DFDD"/>
     </w:rPr>
   </w:style>
 </w:styles>
@@ -4919,7 +4986,7 @@
 </file>
 
 <file path=customXml/itemProps1.xml><?xml version="1.0" encoding="utf-8"?>
-<ds:datastoreItem xmlns:ds="http://schemas.openxmlformats.org/officeDocument/2006/customXml" ds:itemID="{CCEFAD01-2856-4439-9535-534D495D8DAE}">
+<ds:datastoreItem xmlns:ds="http://schemas.openxmlformats.org/officeDocument/2006/customXml" ds:itemID="{2A8CD36F-9F42-4455-8B5C-583033D38ED3}">
   <ds:schemaRefs>
     <ds:schemaRef ds:uri="http://schemas.openxmlformats.org/officeDocument/2006/bibliography"/>
   </ds:schemaRefs>

</xml_diff>